<commit_message>
Stack and Queue project progress
</commit_message>
<xml_diff>
--- a/StackAndQueue/Theoretical Approach.docx
+++ b/StackAndQueue/Theoretical Approach.docx
@@ -843,23 +843,7 @@
           <w:sz w:val="24"/>
           <w:szCs w:val="24"/>
         </w:rPr>
-        <w:t xml:space="preserve">The image </w:t>
-      </w:r>
-      <w:r>
-        <w:rPr>
-          <w:rFonts w:ascii="Corbel Light" w:hAnsi="Corbel Light" w:cs="Courier New"/>
-          <w:sz w:val="24"/>
-          <w:szCs w:val="24"/>
-        </w:rPr>
-        <w:t>above</w:t>
-      </w:r>
-      <w:r>
-        <w:rPr>
-          <w:rFonts w:ascii="Corbel Light" w:hAnsi="Corbel Light" w:cs="Courier New"/>
-          <w:sz w:val="24"/>
-          <w:szCs w:val="24"/>
-        </w:rPr>
-        <w:t xml:space="preserve"> shows a representation of the stack data structure and </w:t>
+        <w:t xml:space="preserve">The image above shows a representation of the stack data structure and </w:t>
       </w:r>
       <w:proofErr w:type="gramStart"/>
       <w:r>
@@ -1350,6 +1334,43 @@
           <w:szCs w:val="24"/>
         </w:rPr>
       </w:pPr>
+      <w:r>
+        <w:rPr>
+          <w:rFonts w:ascii="Corbel Light" w:hAnsi="Corbel Light" w:cs="Courier New"/>
+          <w:sz w:val="24"/>
+          <w:szCs w:val="24"/>
+        </w:rPr>
+        <w:t xml:space="preserve">Since the Deque is just a generalization of the Queue and Stack, we’ll implement these two </w:t>
+      </w:r>
+      <w:r>
+        <w:rPr>
+          <w:rFonts w:ascii="Corbel Light" w:hAnsi="Corbel Light" w:cs="Courier New"/>
+          <w:sz w:val="24"/>
+          <w:szCs w:val="24"/>
+        </w:rPr>
+        <w:t>subtypes by programming a Deque</w:t>
+      </w:r>
+      <w:r>
+        <w:rPr>
+          <w:rFonts w:ascii="Corbel Light" w:hAnsi="Corbel Light" w:cs="Courier New"/>
+          <w:sz w:val="24"/>
+          <w:szCs w:val="24"/>
+        </w:rPr>
+        <w:t xml:space="preserve"> using arrays.</w:t>
+      </w:r>
+    </w:p>
+    <w:p>
+      <w:pPr>
+        <w:tabs>
+          <w:tab w:val="left" w:pos="1202"/>
+        </w:tabs>
+        <w:jc w:val="both"/>
+        <w:rPr>
+          <w:rFonts w:ascii="Corbel Light" w:hAnsi="Corbel Light" w:cs="Courier New"/>
+          <w:sz w:val="24"/>
+          <w:szCs w:val="24"/>
+        </w:rPr>
+      </w:pPr>
     </w:p>
     <w:p>
       <w:pPr>
@@ -1421,23 +1442,230 @@
           <w:sz w:val="24"/>
           <w:szCs w:val="24"/>
         </w:rPr>
-        <w:t>Variables</w:t>
+        <w:t>Variables:</w:t>
       </w:r>
     </w:p>
     <w:p>
       <w:pPr>
         <w:pStyle w:val="ListParagraph"/>
-        <w:tabs>
-          <w:tab w:val="left" w:pos="1202"/>
-        </w:tabs>
-        <w:ind w:left="1440"/>
-        <w:jc w:val="both"/>
-        <w:rPr>
-          <w:rFonts w:ascii="Corbel Light" w:hAnsi="Corbel Light" w:cs="Courier New"/>
-          <w:sz w:val="24"/>
-          <w:szCs w:val="24"/>
-        </w:rPr>
-      </w:pPr>
+        <w:numPr>
+          <w:ilvl w:val="2"/>
+          <w:numId w:val="8"/>
+        </w:numPr>
+        <w:tabs>
+          <w:tab w:val="left" w:pos="1202"/>
+        </w:tabs>
+        <w:jc w:val="both"/>
+        <w:rPr>
+          <w:rFonts w:ascii="Corbel Light" w:hAnsi="Corbel Light" w:cs="Courier New"/>
+          <w:sz w:val="24"/>
+          <w:szCs w:val="24"/>
+        </w:rPr>
+      </w:pPr>
+      <w:r>
+        <w:rPr>
+          <w:rFonts w:ascii="Corbel Light" w:hAnsi="Corbel Light" w:cs="Courier New"/>
+          <w:sz w:val="24"/>
+          <w:szCs w:val="24"/>
+          <w:shd w:val="clear" w:color="auto" w:fill="F2F2F2" w:themeFill="background1" w:themeFillShade="F2"/>
+        </w:rPr>
+        <w:t>items</w:t>
+      </w:r>
+      <w:r>
+        <w:rPr>
+          <w:rFonts w:ascii="Corbel Light" w:hAnsi="Corbel Light" w:cs="Courier New"/>
+          <w:sz w:val="24"/>
+          <w:szCs w:val="24"/>
+        </w:rPr>
+        <w:t>: is the inner array, it is a generic array of Objects</w:t>
+      </w:r>
+    </w:p>
+    <w:p>
+      <w:pPr>
+        <w:pStyle w:val="ListParagraph"/>
+        <w:numPr>
+          <w:ilvl w:val="2"/>
+          <w:numId w:val="8"/>
+        </w:numPr>
+        <w:tabs>
+          <w:tab w:val="left" w:pos="1202"/>
+        </w:tabs>
+        <w:jc w:val="both"/>
+        <w:rPr>
+          <w:rFonts w:ascii="Corbel Light" w:hAnsi="Corbel Light" w:cs="Courier New"/>
+          <w:sz w:val="24"/>
+          <w:szCs w:val="24"/>
+        </w:rPr>
+      </w:pPr>
+      <w:r>
+        <w:rPr>
+          <w:rFonts w:ascii="Corbel Light" w:hAnsi="Corbel Light" w:cs="Courier New"/>
+          <w:sz w:val="24"/>
+          <w:szCs w:val="24"/>
+          <w:shd w:val="clear" w:color="auto" w:fill="F2F2F2" w:themeFill="background1" w:themeFillShade="F2"/>
+        </w:rPr>
+        <w:t>size</w:t>
+      </w:r>
+      <w:r>
+        <w:rPr>
+          <w:rFonts w:ascii="Corbel Light" w:hAnsi="Corbel Light" w:cs="Courier New"/>
+          <w:sz w:val="24"/>
+          <w:szCs w:val="24"/>
+        </w:rPr>
+        <w:t xml:space="preserve">: Integer data type variable to track the size of the Stack </w:t>
+      </w:r>
+    </w:p>
+    <w:p>
+      <w:pPr>
+        <w:pStyle w:val="ListParagraph"/>
+        <w:numPr>
+          <w:ilvl w:val="2"/>
+          <w:numId w:val="8"/>
+        </w:numPr>
+        <w:tabs>
+          <w:tab w:val="left" w:pos="1202"/>
+        </w:tabs>
+        <w:jc w:val="both"/>
+        <w:rPr>
+          <w:rFonts w:ascii="Corbel Light" w:hAnsi="Corbel Light" w:cs="Courier New"/>
+          <w:sz w:val="24"/>
+          <w:szCs w:val="24"/>
+        </w:rPr>
+      </w:pPr>
+      <w:proofErr w:type="spellStart"/>
+      <w:r>
+        <w:rPr>
+          <w:rFonts w:ascii="Corbel Light" w:hAnsi="Corbel Light" w:cs="Courier New"/>
+          <w:sz w:val="24"/>
+          <w:szCs w:val="24"/>
+          <w:shd w:val="clear" w:color="auto" w:fill="F2F2F2" w:themeFill="background1" w:themeFillShade="F2"/>
+        </w:rPr>
+        <w:t>nextFirst</w:t>
+      </w:r>
+      <w:proofErr w:type="spellEnd"/>
+      <w:r>
+        <w:rPr>
+          <w:rFonts w:ascii="Corbel Light" w:hAnsi="Corbel Light" w:cs="Courier New"/>
+          <w:sz w:val="24"/>
+          <w:szCs w:val="24"/>
+        </w:rPr>
+        <w:t>: is the pointer to the position of the next element to be inserted at the front</w:t>
+      </w:r>
+    </w:p>
+    <w:p>
+      <w:pPr>
+        <w:pStyle w:val="ListParagraph"/>
+        <w:numPr>
+          <w:ilvl w:val="2"/>
+          <w:numId w:val="8"/>
+        </w:numPr>
+        <w:tabs>
+          <w:tab w:val="left" w:pos="1202"/>
+        </w:tabs>
+        <w:jc w:val="both"/>
+        <w:rPr>
+          <w:rFonts w:ascii="Corbel Light" w:hAnsi="Corbel Light" w:cs="Courier New"/>
+          <w:sz w:val="24"/>
+          <w:szCs w:val="24"/>
+        </w:rPr>
+      </w:pPr>
+      <w:proofErr w:type="spellStart"/>
+      <w:r>
+        <w:rPr>
+          <w:rFonts w:ascii="Corbel Light" w:hAnsi="Corbel Light" w:cs="Courier New"/>
+          <w:sz w:val="24"/>
+          <w:szCs w:val="24"/>
+          <w:shd w:val="clear" w:color="auto" w:fill="F2F2F2" w:themeFill="background1" w:themeFillShade="F2"/>
+        </w:rPr>
+        <w:t>nextLast</w:t>
+      </w:r>
+      <w:proofErr w:type="spellEnd"/>
+      <w:r>
+        <w:rPr>
+          <w:rFonts w:ascii="Corbel Light" w:hAnsi="Corbel Light" w:cs="Courier New"/>
+          <w:sz w:val="24"/>
+          <w:szCs w:val="24"/>
+        </w:rPr>
+        <w:t>: is the pointer to the position of the next element to be inserted at the back</w:t>
+      </w:r>
+    </w:p>
+    <w:p>
+      <w:pPr>
+        <w:pStyle w:val="ListParagraph"/>
+        <w:numPr>
+          <w:ilvl w:val="2"/>
+          <w:numId w:val="8"/>
+        </w:numPr>
+        <w:tabs>
+          <w:tab w:val="left" w:pos="1202"/>
+        </w:tabs>
+        <w:jc w:val="both"/>
+        <w:rPr>
+          <w:rFonts w:ascii="Corbel Light" w:hAnsi="Corbel Light" w:cs="Courier New"/>
+          <w:sz w:val="24"/>
+          <w:szCs w:val="24"/>
+        </w:rPr>
+      </w:pPr>
+      <w:proofErr w:type="spellStart"/>
+      <w:r>
+        <w:rPr>
+          <w:rFonts w:ascii="Corbel Light" w:hAnsi="Corbel Light" w:cs="Courier New"/>
+          <w:sz w:val="24"/>
+          <w:szCs w:val="24"/>
+          <w:shd w:val="clear" w:color="auto" w:fill="F2F2F2" w:themeFill="background1" w:themeFillShade="F2"/>
+        </w:rPr>
+        <w:t>toReturn</w:t>
+      </w:r>
+      <w:proofErr w:type="spellEnd"/>
+      <w:r>
+        <w:rPr>
+          <w:rFonts w:ascii="Corbel Light" w:hAnsi="Corbel Light" w:cs="Courier New"/>
+          <w:sz w:val="24"/>
+          <w:szCs w:val="24"/>
+        </w:rPr>
+        <w:t>: is a variable to store the object to be returned in a Pop operation.</w:t>
+      </w:r>
+    </w:p>
+    <w:p>
+      <w:pPr>
+        <w:tabs>
+          <w:tab w:val="left" w:pos="1202"/>
+        </w:tabs>
+        <w:ind w:left="360"/>
+        <w:jc w:val="center"/>
+        <w:rPr>
+          <w:rFonts w:ascii="Corbel Light" w:hAnsi="Corbel Light" w:cs="Courier New"/>
+          <w:sz w:val="24"/>
+          <w:szCs w:val="24"/>
+        </w:rPr>
+      </w:pPr>
+      <w:r>
+        <w:object w:dxaOrig="13995" w:dyaOrig="23116" w14:anchorId="6496E828">
+          <v:shapetype id="_x0000_t75" coordsize="21600,21600" o:spt="75" o:preferrelative="t" path="m@4@5l@4@11@9@11@9@5xe" filled="f" stroked="f">
+            <v:stroke joinstyle="miter"/>
+            <v:formulas>
+              <v:f eqn="if lineDrawn pixelLineWidth 0"/>
+              <v:f eqn="sum @0 1 0"/>
+              <v:f eqn="sum 0 0 @1"/>
+              <v:f eqn="prod @2 1 2"/>
+              <v:f eqn="prod @3 21600 pixelWidth"/>
+              <v:f eqn="prod @3 21600 pixelHeight"/>
+              <v:f eqn="sum @0 0 1"/>
+              <v:f eqn="prod @6 1 2"/>
+              <v:f eqn="prod @7 21600 pixelWidth"/>
+              <v:f eqn="sum @8 21600 0"/>
+              <v:f eqn="prod @7 21600 pixelHeight"/>
+              <v:f eqn="sum @10 21600 0"/>
+            </v:formulas>
+            <v:path o:extrusionok="f" gradientshapeok="t" o:connecttype="rect"/>
+            <o:lock v:ext="edit" aspectratio="t"/>
+          </v:shapetype>
+          <v:shape id="_x0000_i1025" type="#_x0000_t75" style="width:403pt;height:665.75pt" o:ole="">
+            <v:imagedata r:id="rId7" o:title=""/>
+          </v:shape>
+          <o:OLEObject Type="Embed" ProgID="Visio.Drawing.15" ShapeID="_x0000_i1025" DrawAspect="Content" ObjectID="_1712123348" r:id="rId8"/>
+        </w:object>
+      </w:r>
     </w:p>
     <w:p>
       <w:pPr>
@@ -1462,8 +1690,23 @@
           <w:sz w:val="24"/>
           <w:szCs w:val="24"/>
         </w:rPr>
+        <w:lastRenderedPageBreak/>
         <w:t>Queue</w:t>
       </w:r>
+    </w:p>
+    <w:p>
+      <w:pPr>
+        <w:pStyle w:val="ListParagraph"/>
+        <w:tabs>
+          <w:tab w:val="left" w:pos="1202"/>
+        </w:tabs>
+        <w:jc w:val="both"/>
+        <w:rPr>
+          <w:rFonts w:ascii="Corbel Light" w:hAnsi="Corbel Light" w:cs="Courier New"/>
+          <w:sz w:val="24"/>
+          <w:szCs w:val="24"/>
+        </w:rPr>
+      </w:pPr>
     </w:p>
     <w:p>
       <w:pPr>
@@ -1493,22 +1736,240 @@
     </w:p>
     <w:p>
       <w:pPr>
-        <w:tabs>
-          <w:tab w:val="left" w:pos="1202"/>
-        </w:tabs>
-        <w:jc w:val="both"/>
-        <w:rPr>
-          <w:rFonts w:ascii="Corbel Light" w:hAnsi="Corbel Light" w:cs="Courier New"/>
-          <w:sz w:val="24"/>
-          <w:szCs w:val="24"/>
-        </w:rPr>
-      </w:pPr>
-      <w:r>
-        <w:rPr>
-          <w:rFonts w:ascii="Corbel Light" w:hAnsi="Corbel Light" w:cs="Courier New"/>
-          <w:sz w:val="24"/>
-          <w:szCs w:val="24"/>
-        </w:rPr>
+        <w:pStyle w:val="ListParagraph"/>
+        <w:tabs>
+          <w:tab w:val="left" w:pos="1202"/>
+        </w:tabs>
+        <w:ind w:left="1440"/>
+        <w:jc w:val="both"/>
+        <w:rPr>
+          <w:rFonts w:ascii="Corbel Light" w:hAnsi="Corbel Light" w:cs="Courier New"/>
+          <w:sz w:val="24"/>
+          <w:szCs w:val="24"/>
+        </w:rPr>
+      </w:pPr>
+    </w:p>
+    <w:p>
+      <w:pPr>
+        <w:pStyle w:val="ListParagraph"/>
+        <w:numPr>
+          <w:ilvl w:val="2"/>
+          <w:numId w:val="8"/>
+        </w:numPr>
+        <w:tabs>
+          <w:tab w:val="left" w:pos="1202"/>
+        </w:tabs>
+        <w:jc w:val="both"/>
+        <w:rPr>
+          <w:rFonts w:ascii="Corbel Light" w:hAnsi="Corbel Light" w:cs="Courier New"/>
+          <w:sz w:val="24"/>
+          <w:szCs w:val="24"/>
+        </w:rPr>
+      </w:pPr>
+      <w:r>
+        <w:rPr>
+          <w:rFonts w:ascii="Corbel Light" w:hAnsi="Corbel Light" w:cs="Courier New"/>
+          <w:sz w:val="24"/>
+          <w:szCs w:val="24"/>
+          <w:shd w:val="clear" w:color="auto" w:fill="F2F2F2" w:themeFill="background1" w:themeFillShade="F2"/>
+        </w:rPr>
+        <w:t>items</w:t>
+      </w:r>
+      <w:r>
+        <w:rPr>
+          <w:rFonts w:ascii="Corbel Light" w:hAnsi="Corbel Light" w:cs="Courier New"/>
+          <w:sz w:val="24"/>
+          <w:szCs w:val="24"/>
+        </w:rPr>
+        <w:t>: is the inner array, it is a generic array of Objects</w:t>
+      </w:r>
+    </w:p>
+    <w:p>
+      <w:pPr>
+        <w:pStyle w:val="ListParagraph"/>
+        <w:numPr>
+          <w:ilvl w:val="2"/>
+          <w:numId w:val="8"/>
+        </w:numPr>
+        <w:tabs>
+          <w:tab w:val="left" w:pos="1202"/>
+        </w:tabs>
+        <w:jc w:val="both"/>
+        <w:rPr>
+          <w:rFonts w:ascii="Corbel Light" w:hAnsi="Corbel Light" w:cs="Courier New"/>
+          <w:sz w:val="24"/>
+          <w:szCs w:val="24"/>
+        </w:rPr>
+      </w:pPr>
+      <w:r>
+        <w:rPr>
+          <w:rFonts w:ascii="Corbel Light" w:hAnsi="Corbel Light" w:cs="Courier New"/>
+          <w:sz w:val="24"/>
+          <w:szCs w:val="24"/>
+          <w:shd w:val="clear" w:color="auto" w:fill="F2F2F2" w:themeFill="background1" w:themeFillShade="F2"/>
+        </w:rPr>
+        <w:t>size</w:t>
+      </w:r>
+      <w:r>
+        <w:rPr>
+          <w:rFonts w:ascii="Corbel Light" w:hAnsi="Corbel Light" w:cs="Courier New"/>
+          <w:sz w:val="24"/>
+          <w:szCs w:val="24"/>
+        </w:rPr>
+        <w:t xml:space="preserve">: Integer data type variable to track the size of the Stack </w:t>
+      </w:r>
+    </w:p>
+    <w:p>
+      <w:pPr>
+        <w:pStyle w:val="ListParagraph"/>
+        <w:numPr>
+          <w:ilvl w:val="2"/>
+          <w:numId w:val="8"/>
+        </w:numPr>
+        <w:tabs>
+          <w:tab w:val="left" w:pos="1202"/>
+        </w:tabs>
+        <w:jc w:val="both"/>
+        <w:rPr>
+          <w:rFonts w:ascii="Corbel Light" w:hAnsi="Corbel Light" w:cs="Courier New"/>
+          <w:sz w:val="24"/>
+          <w:szCs w:val="24"/>
+        </w:rPr>
+      </w:pPr>
+      <w:proofErr w:type="spellStart"/>
+      <w:r>
+        <w:rPr>
+          <w:rFonts w:ascii="Corbel Light" w:hAnsi="Corbel Light" w:cs="Courier New"/>
+          <w:sz w:val="24"/>
+          <w:szCs w:val="24"/>
+          <w:shd w:val="clear" w:color="auto" w:fill="F2F2F2" w:themeFill="background1" w:themeFillShade="F2"/>
+        </w:rPr>
+        <w:t>nextFirst</w:t>
+      </w:r>
+      <w:proofErr w:type="spellEnd"/>
+      <w:r>
+        <w:rPr>
+          <w:rFonts w:ascii="Corbel Light" w:hAnsi="Corbel Light" w:cs="Courier New"/>
+          <w:sz w:val="24"/>
+          <w:szCs w:val="24"/>
+        </w:rPr>
+        <w:t>: is the pointer to the position of the next element to be inserted at the front</w:t>
+      </w:r>
+    </w:p>
+    <w:p>
+      <w:pPr>
+        <w:pStyle w:val="ListParagraph"/>
+        <w:numPr>
+          <w:ilvl w:val="2"/>
+          <w:numId w:val="8"/>
+        </w:numPr>
+        <w:tabs>
+          <w:tab w:val="left" w:pos="1202"/>
+        </w:tabs>
+        <w:jc w:val="both"/>
+        <w:rPr>
+          <w:rFonts w:ascii="Corbel Light" w:hAnsi="Corbel Light" w:cs="Courier New"/>
+          <w:sz w:val="24"/>
+          <w:szCs w:val="24"/>
+        </w:rPr>
+      </w:pPr>
+      <w:proofErr w:type="spellStart"/>
+      <w:r>
+        <w:rPr>
+          <w:rFonts w:ascii="Corbel Light" w:hAnsi="Corbel Light" w:cs="Courier New"/>
+          <w:sz w:val="24"/>
+          <w:szCs w:val="24"/>
+          <w:shd w:val="clear" w:color="auto" w:fill="F2F2F2" w:themeFill="background1" w:themeFillShade="F2"/>
+        </w:rPr>
+        <w:t>nextLast</w:t>
+      </w:r>
+      <w:proofErr w:type="spellEnd"/>
+      <w:r>
+        <w:rPr>
+          <w:rFonts w:ascii="Corbel Light" w:hAnsi="Corbel Light" w:cs="Courier New"/>
+          <w:sz w:val="24"/>
+          <w:szCs w:val="24"/>
+        </w:rPr>
+        <w:t>: is the pointer to the position of the next element to be inserted at the back</w:t>
+      </w:r>
+    </w:p>
+    <w:p>
+      <w:pPr>
+        <w:pStyle w:val="ListParagraph"/>
+        <w:numPr>
+          <w:ilvl w:val="2"/>
+          <w:numId w:val="8"/>
+        </w:numPr>
+        <w:tabs>
+          <w:tab w:val="left" w:pos="1202"/>
+        </w:tabs>
+        <w:jc w:val="both"/>
+        <w:rPr>
+          <w:rFonts w:ascii="Corbel Light" w:hAnsi="Corbel Light" w:cs="Courier New"/>
+          <w:sz w:val="24"/>
+          <w:szCs w:val="24"/>
+        </w:rPr>
+      </w:pPr>
+      <w:proofErr w:type="spellStart"/>
+      <w:r>
+        <w:rPr>
+          <w:rFonts w:ascii="Corbel Light" w:hAnsi="Corbel Light" w:cs="Courier New"/>
+          <w:sz w:val="24"/>
+          <w:szCs w:val="24"/>
+          <w:shd w:val="clear" w:color="auto" w:fill="F2F2F2" w:themeFill="background1" w:themeFillShade="F2"/>
+        </w:rPr>
+        <w:t>toReturn</w:t>
+      </w:r>
+      <w:proofErr w:type="spellEnd"/>
+      <w:r>
+        <w:rPr>
+          <w:rFonts w:ascii="Corbel Light" w:hAnsi="Corbel Light" w:cs="Courier New"/>
+          <w:sz w:val="24"/>
+          <w:szCs w:val="24"/>
+        </w:rPr>
+        <w:t>: is a variable to store the object to be returned in a Pop operation.</w:t>
+      </w:r>
+    </w:p>
+    <w:p>
+      <w:pPr>
+        <w:tabs>
+          <w:tab w:val="left" w:pos="1202"/>
+        </w:tabs>
+        <w:jc w:val="center"/>
+        <w:rPr>
+          <w:rFonts w:ascii="Corbel Light" w:hAnsi="Corbel Light" w:cs="Courier New"/>
+          <w:sz w:val="24"/>
+          <w:szCs w:val="24"/>
+        </w:rPr>
+      </w:pPr>
+      <w:r>
+        <w:object w:dxaOrig="13995" w:dyaOrig="23116" w14:anchorId="01566AEB">
+          <v:shape id="_x0000_i1026" type="#_x0000_t75" style="width:407.7pt;height:672.3pt" o:ole="">
+            <v:imagedata r:id="rId9" o:title=""/>
+          </v:shape>
+          <o:OLEObject Type="Embed" ProgID="Visio.Drawing.15" ShapeID="_x0000_i1026" DrawAspect="Content" ObjectID="_1712123349" r:id="rId10"/>
+        </w:object>
+      </w:r>
+    </w:p>
+    <w:p>
+      <w:pPr>
+        <w:tabs>
+          <w:tab w:val="left" w:pos="1202"/>
+        </w:tabs>
+        <w:jc w:val="both"/>
+        <w:rPr>
+          <w:rFonts w:ascii="Corbel Light" w:hAnsi="Corbel Light" w:cs="Courier New"/>
+          <w:sz w:val="24"/>
+          <w:szCs w:val="24"/>
+        </w:rPr>
+      </w:pPr>
+      <w:r>
+        <w:rPr>
+          <w:rFonts w:ascii="Corbel Light" w:hAnsi="Corbel Light" w:cs="Courier New"/>
+          <w:sz w:val="24"/>
+          <w:szCs w:val="24"/>
+        </w:rPr>
+        <w:lastRenderedPageBreak/>
         <w:t>UML Diagram</w:t>
       </w:r>
     </w:p>
@@ -1525,11 +1986,202 @@
         </w:rPr>
       </w:pPr>
       <w:r>
-        <w:rPr>
-          <w:rFonts w:ascii="Corbel Light" w:hAnsi="Corbel Light" w:cs="Courier New"/>
-          <w:sz w:val="24"/>
-          <w:szCs w:val="24"/>
-        </w:rPr>
+        <w:object w:dxaOrig="16207" w:dyaOrig="9420" w14:anchorId="71BDE0C6">
+          <v:shape id="_x0000_i1027" type="#_x0000_t75" style="width:503.05pt;height:292.7pt" o:ole="">
+            <v:imagedata r:id="rId11" o:title=""/>
+          </v:shape>
+          <o:OLEObject Type="Embed" ProgID="Visio.Drawing.15" ShapeID="_x0000_i1027" DrawAspect="Content" ObjectID="_1712123350" r:id="rId12"/>
+        </w:object>
+      </w:r>
+    </w:p>
+    <w:p>
+      <w:pPr>
+        <w:tabs>
+          <w:tab w:val="left" w:pos="1202"/>
+        </w:tabs>
+        <w:jc w:val="both"/>
+        <w:rPr>
+          <w:rFonts w:ascii="Corbel Light" w:hAnsi="Corbel Light" w:cs="Courier New"/>
+          <w:sz w:val="24"/>
+          <w:szCs w:val="24"/>
+        </w:rPr>
+      </w:pPr>
+    </w:p>
+    <w:p>
+      <w:pPr>
+        <w:tabs>
+          <w:tab w:val="left" w:pos="1202"/>
+        </w:tabs>
+        <w:jc w:val="both"/>
+        <w:rPr>
+          <w:rFonts w:ascii="Corbel Light" w:hAnsi="Corbel Light" w:cs="Courier New"/>
+          <w:sz w:val="24"/>
+          <w:szCs w:val="24"/>
+        </w:rPr>
+      </w:pPr>
+    </w:p>
+    <w:p>
+      <w:pPr>
+        <w:tabs>
+          <w:tab w:val="left" w:pos="1202"/>
+        </w:tabs>
+        <w:jc w:val="both"/>
+        <w:rPr>
+          <w:rFonts w:ascii="Corbel Light" w:hAnsi="Corbel Light" w:cs="Courier New"/>
+          <w:sz w:val="24"/>
+          <w:szCs w:val="24"/>
+        </w:rPr>
+      </w:pPr>
+    </w:p>
+    <w:p>
+      <w:pPr>
+        <w:tabs>
+          <w:tab w:val="left" w:pos="1202"/>
+        </w:tabs>
+        <w:jc w:val="both"/>
+        <w:rPr>
+          <w:rFonts w:ascii="Corbel Light" w:hAnsi="Corbel Light" w:cs="Courier New"/>
+          <w:sz w:val="24"/>
+          <w:szCs w:val="24"/>
+        </w:rPr>
+      </w:pPr>
+    </w:p>
+    <w:p>
+      <w:pPr>
+        <w:tabs>
+          <w:tab w:val="left" w:pos="1202"/>
+        </w:tabs>
+        <w:jc w:val="both"/>
+        <w:rPr>
+          <w:rFonts w:ascii="Corbel Light" w:hAnsi="Corbel Light" w:cs="Courier New"/>
+          <w:sz w:val="24"/>
+          <w:szCs w:val="24"/>
+        </w:rPr>
+      </w:pPr>
+    </w:p>
+    <w:p>
+      <w:pPr>
+        <w:tabs>
+          <w:tab w:val="left" w:pos="1202"/>
+        </w:tabs>
+        <w:jc w:val="both"/>
+        <w:rPr>
+          <w:rFonts w:ascii="Corbel Light" w:hAnsi="Corbel Light" w:cs="Courier New"/>
+          <w:sz w:val="24"/>
+          <w:szCs w:val="24"/>
+        </w:rPr>
+      </w:pPr>
+    </w:p>
+    <w:p>
+      <w:pPr>
+        <w:tabs>
+          <w:tab w:val="left" w:pos="1202"/>
+        </w:tabs>
+        <w:jc w:val="both"/>
+        <w:rPr>
+          <w:rFonts w:ascii="Corbel Light" w:hAnsi="Corbel Light" w:cs="Courier New"/>
+          <w:sz w:val="24"/>
+          <w:szCs w:val="24"/>
+        </w:rPr>
+      </w:pPr>
+    </w:p>
+    <w:p>
+      <w:pPr>
+        <w:tabs>
+          <w:tab w:val="left" w:pos="1202"/>
+        </w:tabs>
+        <w:jc w:val="both"/>
+        <w:rPr>
+          <w:rFonts w:ascii="Corbel Light" w:hAnsi="Corbel Light" w:cs="Courier New"/>
+          <w:sz w:val="24"/>
+          <w:szCs w:val="24"/>
+        </w:rPr>
+      </w:pPr>
+    </w:p>
+    <w:p>
+      <w:pPr>
+        <w:tabs>
+          <w:tab w:val="left" w:pos="1202"/>
+        </w:tabs>
+        <w:jc w:val="both"/>
+        <w:rPr>
+          <w:rFonts w:ascii="Corbel Light" w:hAnsi="Corbel Light" w:cs="Courier New"/>
+          <w:sz w:val="24"/>
+          <w:szCs w:val="24"/>
+        </w:rPr>
+      </w:pPr>
+    </w:p>
+    <w:p>
+      <w:pPr>
+        <w:tabs>
+          <w:tab w:val="left" w:pos="1202"/>
+        </w:tabs>
+        <w:jc w:val="both"/>
+        <w:rPr>
+          <w:rFonts w:ascii="Corbel Light" w:hAnsi="Corbel Light" w:cs="Courier New"/>
+          <w:sz w:val="24"/>
+          <w:szCs w:val="24"/>
+        </w:rPr>
+      </w:pPr>
+    </w:p>
+    <w:p>
+      <w:pPr>
+        <w:tabs>
+          <w:tab w:val="left" w:pos="1202"/>
+        </w:tabs>
+        <w:jc w:val="both"/>
+        <w:rPr>
+          <w:rFonts w:ascii="Corbel Light" w:hAnsi="Corbel Light" w:cs="Courier New"/>
+          <w:sz w:val="24"/>
+          <w:szCs w:val="24"/>
+        </w:rPr>
+      </w:pPr>
+    </w:p>
+    <w:p>
+      <w:pPr>
+        <w:tabs>
+          <w:tab w:val="left" w:pos="1202"/>
+        </w:tabs>
+        <w:jc w:val="both"/>
+        <w:rPr>
+          <w:rFonts w:ascii="Corbel Light" w:hAnsi="Corbel Light" w:cs="Courier New"/>
+          <w:sz w:val="24"/>
+          <w:szCs w:val="24"/>
+        </w:rPr>
+      </w:pPr>
+    </w:p>
+    <w:p>
+      <w:pPr>
+        <w:tabs>
+          <w:tab w:val="left" w:pos="1202"/>
+        </w:tabs>
+        <w:jc w:val="both"/>
+        <w:rPr>
+          <w:rFonts w:ascii="Corbel Light" w:hAnsi="Corbel Light" w:cs="Courier New"/>
+          <w:sz w:val="24"/>
+          <w:szCs w:val="24"/>
+        </w:rPr>
+      </w:pPr>
+    </w:p>
+    <w:p>
+      <w:pPr>
+        <w:tabs>
+          <w:tab w:val="left" w:pos="1202"/>
+        </w:tabs>
+        <w:jc w:val="both"/>
+        <w:rPr>
+          <w:rFonts w:ascii="Corbel Light" w:hAnsi="Corbel Light" w:cs="Courier New"/>
+          <w:sz w:val="24"/>
+          <w:szCs w:val="24"/>
+        </w:rPr>
+      </w:pPr>
+      <w:r>
+        <w:rPr>
+          <w:rFonts w:ascii="Corbel Light" w:hAnsi="Corbel Light" w:cs="Courier New"/>
+          <w:sz w:val="24"/>
+          <w:szCs w:val="24"/>
+        </w:rPr>
+        <w:lastRenderedPageBreak/>
         <w:t>User Interface</w:t>
       </w:r>
     </w:p>
@@ -1540,6 +2192,245 @@
         </w:tabs>
         <w:jc w:val="both"/>
         <w:rPr>
+          <w:noProof/>
+        </w:rPr>
+      </w:pPr>
+    </w:p>
+    <w:p>
+      <w:pPr>
+        <w:tabs>
+          <w:tab w:val="left" w:pos="1202"/>
+        </w:tabs>
+        <w:jc w:val="center"/>
+        <w:rPr>
+          <w:rFonts w:ascii="Corbel Light" w:hAnsi="Corbel Light" w:cs="Courier New"/>
+          <w:sz w:val="24"/>
+          <w:szCs w:val="24"/>
+        </w:rPr>
+      </w:pPr>
+      <w:r>
+        <w:rPr>
+          <w:noProof/>
+        </w:rPr>
+        <w:drawing>
+          <wp:inline distT="0" distB="0" distL="0" distR="0" wp14:anchorId="4A3D2A03" wp14:editId="202E0AB3">
+            <wp:extent cx="5701085" cy="5709920"/>
+            <wp:effectExtent l="0" t="0" r="0" b="5080"/>
+            <wp:docPr id="1" name="Picture 1"/>
+            <wp:cNvGraphicFramePr>
+              <a:graphicFrameLocks xmlns:a="http://schemas.openxmlformats.org/drawingml/2006/main" noChangeAspect="1"/>
+            </wp:cNvGraphicFramePr>
+            <a:graphic xmlns:a="http://schemas.openxmlformats.org/drawingml/2006/main">
+              <a:graphicData uri="http://schemas.openxmlformats.org/drawingml/2006/picture">
+                <pic:pic xmlns:pic="http://schemas.openxmlformats.org/drawingml/2006/picture">
+                  <pic:nvPicPr>
+                    <pic:cNvPr id="1" name=""/>
+                    <pic:cNvPicPr/>
+                  </pic:nvPicPr>
+                  <pic:blipFill rotWithShape="1">
+                    <a:blip r:embed="rId13"/>
+                    <a:srcRect t="416" r="404"/>
+                    <a:stretch/>
+                  </pic:blipFill>
+                  <pic:spPr bwMode="auto">
+                    <a:xfrm>
+                      <a:off x="0" y="0"/>
+                      <a:ext cx="5701085" cy="5709920"/>
+                    </a:xfrm>
+                    <a:prstGeom prst="rect">
+                      <a:avLst/>
+                    </a:prstGeom>
+                    <a:ln>
+                      <a:noFill/>
+                    </a:ln>
+                    <a:extLst>
+                      <a:ext uri="{53640926-AAD7-44D8-BBD7-CCE9431645EC}">
+                        <a14:shadowObscured xmlns:a14="http://schemas.microsoft.com/office/drawing/2010/main"/>
+                      </a:ext>
+                    </a:extLst>
+                  </pic:spPr>
+                </pic:pic>
+              </a:graphicData>
+            </a:graphic>
+          </wp:inline>
+        </w:drawing>
+      </w:r>
+    </w:p>
+    <w:p>
+      <w:pPr>
+        <w:tabs>
+          <w:tab w:val="left" w:pos="1202"/>
+        </w:tabs>
+        <w:jc w:val="both"/>
+        <w:rPr>
+          <w:rFonts w:ascii="Corbel Light" w:hAnsi="Corbel Light" w:cs="Courier New"/>
+          <w:sz w:val="24"/>
+          <w:szCs w:val="24"/>
+        </w:rPr>
+      </w:pPr>
+    </w:p>
+    <w:p>
+      <w:pPr>
+        <w:tabs>
+          <w:tab w:val="left" w:pos="1202"/>
+        </w:tabs>
+        <w:jc w:val="both"/>
+        <w:rPr>
+          <w:noProof/>
+        </w:rPr>
+      </w:pPr>
+    </w:p>
+    <w:p>
+      <w:pPr>
+        <w:tabs>
+          <w:tab w:val="left" w:pos="1202"/>
+        </w:tabs>
+        <w:jc w:val="center"/>
+        <w:rPr>
+          <w:rFonts w:ascii="Corbel Light" w:hAnsi="Corbel Light" w:cs="Courier New"/>
+          <w:sz w:val="24"/>
+          <w:szCs w:val="24"/>
+        </w:rPr>
+      </w:pPr>
+      <w:r>
+        <w:rPr>
+          <w:noProof/>
+        </w:rPr>
+        <w:lastRenderedPageBreak/>
+        <w:drawing>
+          <wp:inline distT="0" distB="0" distL="0" distR="0" wp14:anchorId="5F77BF82" wp14:editId="7E00F151">
+            <wp:extent cx="5708650" cy="5701085"/>
+            <wp:effectExtent l="0" t="0" r="6350" b="0"/>
+            <wp:docPr id="4" name="Picture 4"/>
+            <wp:cNvGraphicFramePr>
+              <a:graphicFrameLocks xmlns:a="http://schemas.openxmlformats.org/drawingml/2006/main" noChangeAspect="1"/>
+            </wp:cNvGraphicFramePr>
+            <a:graphic xmlns:a="http://schemas.openxmlformats.org/drawingml/2006/main">
+              <a:graphicData uri="http://schemas.openxmlformats.org/drawingml/2006/picture">
+                <pic:pic xmlns:pic="http://schemas.openxmlformats.org/drawingml/2006/picture">
+                  <pic:nvPicPr>
+                    <pic:cNvPr id="1" name=""/>
+                    <pic:cNvPicPr/>
+                  </pic:nvPicPr>
+                  <pic:blipFill rotWithShape="1">
+                    <a:blip r:embed="rId14"/>
+                    <a:srcRect r="271" b="402"/>
+                    <a:stretch/>
+                  </pic:blipFill>
+                  <pic:spPr bwMode="auto">
+                    <a:xfrm>
+                      <a:off x="0" y="0"/>
+                      <a:ext cx="5708650" cy="5701085"/>
+                    </a:xfrm>
+                    <a:prstGeom prst="rect">
+                      <a:avLst/>
+                    </a:prstGeom>
+                    <a:ln>
+                      <a:noFill/>
+                    </a:ln>
+                    <a:extLst>
+                      <a:ext uri="{53640926-AAD7-44D8-BBD7-CCE9431645EC}">
+                        <a14:shadowObscured xmlns:a14="http://schemas.microsoft.com/office/drawing/2010/main"/>
+                      </a:ext>
+                    </a:extLst>
+                  </pic:spPr>
+                </pic:pic>
+              </a:graphicData>
+            </a:graphic>
+          </wp:inline>
+        </w:drawing>
+      </w:r>
+    </w:p>
+    <w:p>
+      <w:pPr>
+        <w:tabs>
+          <w:tab w:val="left" w:pos="1202"/>
+        </w:tabs>
+        <w:jc w:val="both"/>
+        <w:rPr>
+          <w:noProof/>
+        </w:rPr>
+      </w:pPr>
+    </w:p>
+    <w:p>
+      <w:pPr>
+        <w:tabs>
+          <w:tab w:val="left" w:pos="1202"/>
+        </w:tabs>
+        <w:jc w:val="both"/>
+        <w:rPr>
+          <w:noProof/>
+        </w:rPr>
+      </w:pPr>
+    </w:p>
+    <w:p>
+      <w:pPr>
+        <w:tabs>
+          <w:tab w:val="left" w:pos="1202"/>
+        </w:tabs>
+        <w:jc w:val="center"/>
+        <w:rPr>
+          <w:rFonts w:ascii="Corbel Light" w:hAnsi="Corbel Light" w:cs="Courier New"/>
+          <w:sz w:val="24"/>
+          <w:szCs w:val="24"/>
+        </w:rPr>
+      </w:pPr>
+      <w:r>
+        <w:rPr>
+          <w:noProof/>
+        </w:rPr>
+        <w:lastRenderedPageBreak/>
+        <w:drawing>
+          <wp:inline distT="0" distB="0" distL="0" distR="0" wp14:anchorId="7BA9C3E9" wp14:editId="52EA6509">
+            <wp:extent cx="5709037" cy="5706745"/>
+            <wp:effectExtent l="0" t="0" r="6350" b="8255"/>
+            <wp:docPr id="7" name="Picture 7"/>
+            <wp:cNvGraphicFramePr>
+              <a:graphicFrameLocks xmlns:a="http://schemas.openxmlformats.org/drawingml/2006/main" noChangeAspect="1"/>
+            </wp:cNvGraphicFramePr>
+            <a:graphic xmlns:a="http://schemas.openxmlformats.org/drawingml/2006/main">
+              <a:graphicData uri="http://schemas.openxmlformats.org/drawingml/2006/picture">
+                <pic:pic xmlns:pic="http://schemas.openxmlformats.org/drawingml/2006/picture">
+                  <pic:nvPicPr>
+                    <pic:cNvPr id="1" name=""/>
+                    <pic:cNvPicPr/>
+                  </pic:nvPicPr>
+                  <pic:blipFill rotWithShape="1">
+                    <a:blip r:embed="rId15"/>
+                    <a:srcRect t="139" r="265" b="-1"/>
+                    <a:stretch/>
+                  </pic:blipFill>
+                  <pic:spPr bwMode="auto">
+                    <a:xfrm>
+                      <a:off x="0" y="0"/>
+                      <a:ext cx="5709341" cy="5707049"/>
+                    </a:xfrm>
+                    <a:prstGeom prst="rect">
+                      <a:avLst/>
+                    </a:prstGeom>
+                    <a:ln>
+                      <a:noFill/>
+                    </a:ln>
+                    <a:extLst>
+                      <a:ext uri="{53640926-AAD7-44D8-BBD7-CCE9431645EC}">
+                        <a14:shadowObscured xmlns:a14="http://schemas.microsoft.com/office/drawing/2010/main"/>
+                      </a:ext>
+                    </a:extLst>
+                  </pic:spPr>
+                </pic:pic>
+              </a:graphicData>
+            </a:graphic>
+          </wp:inline>
+        </w:drawing>
+      </w:r>
+    </w:p>
+    <w:p>
+      <w:pPr>
+        <w:tabs>
+          <w:tab w:val="left" w:pos="1202"/>
+        </w:tabs>
+        <w:jc w:val="both"/>
+        <w:rPr>
           <w:rFonts w:ascii="Corbel Light" w:hAnsi="Corbel Light" w:cs="Courier New"/>
           <w:sz w:val="24"/>
           <w:szCs w:val="24"/>
@@ -1553,6 +2444,19 @@
         </w:rPr>
         <w:t>Codebase</w:t>
       </w:r>
+    </w:p>
+    <w:p>
+      <w:pPr>
+        <w:tabs>
+          <w:tab w:val="left" w:pos="1202"/>
+        </w:tabs>
+        <w:jc w:val="both"/>
+        <w:rPr>
+          <w:rFonts w:ascii="Corbel Light" w:hAnsi="Corbel Light" w:cs="Courier New"/>
+          <w:sz w:val="24"/>
+          <w:szCs w:val="24"/>
+        </w:rPr>
+      </w:pPr>
     </w:p>
     <w:p>
       <w:pPr>
@@ -1812,7 +2716,7 @@
         <w:rFonts w:ascii="Courier New" w:hAnsi="Courier New" w:cs="Courier New" w:hint="default"/>
       </w:rPr>
     </w:lvl>
-    <w:lvl w:ilvl="2" w:tplc="04090005" w:tentative="1">
+    <w:lvl w:ilvl="2" w:tplc="04090005">
       <w:start w:val="1"/>
       <w:numFmt w:val="bullet"/>
       <w:lvlText w:val=""/>

</xml_diff>

<commit_message>
StackAndQueue project completed, program working smoothly
</commit_message>
<xml_diff>
--- a/StackAndQueue/Theoretical Approach.docx
+++ b/StackAndQueue/Theoretical Approach.docx
@@ -793,7 +793,7 @@
                     </pic:cNvPicPr>
                   </pic:nvPicPr>
                   <pic:blipFill>
-                    <a:blip r:embed="rId5" cstate="print">
+                    <a:blip r:embed="rId6" cstate="print">
                       <a:extLst>
                         <a:ext uri="{28A0092B-C50C-407E-A947-70E740481C1C}">
                           <a14:useLocalDpi xmlns:a14="http://schemas.microsoft.com/office/drawing/2010/main" val="0"/>
@@ -1103,7 +1103,7 @@
                     </pic:cNvPicPr>
                   </pic:nvPicPr>
                   <pic:blipFill>
-                    <a:blip r:embed="rId6">
+                    <a:blip r:embed="rId7">
                       <a:extLst>
                         <a:ext uri="{28A0092B-C50C-407E-A947-70E740481C1C}">
                           <a14:useLocalDpi xmlns:a14="http://schemas.microsoft.com/office/drawing/2010/main" val="0"/>
@@ -1660,10 +1660,10 @@
             <v:path o:extrusionok="f" gradientshapeok="t" o:connecttype="rect"/>
             <o:lock v:ext="edit" aspectratio="t"/>
           </v:shapetype>
-          <v:shape id="_x0000_i1025" type="#_x0000_t75" style="width:403pt;height:665.75pt" o:ole="">
-            <v:imagedata r:id="rId7" o:title=""/>
+          <v:shape id="_x0000_i1025" type="#_x0000_t75" style="width:403.2pt;height:665.85pt" o:ole="">
+            <v:imagedata r:id="rId8" o:title=""/>
           </v:shape>
-          <o:OLEObject Type="Embed" ProgID="Visio.Drawing.15" ShapeID="_x0000_i1025" DrawAspect="Content" ObjectID="_1712123348" r:id="rId8"/>
+          <o:OLEObject Type="Embed" ProgID="Visio.Drawing.15" ShapeID="_x0000_i1025" DrawAspect="Content" ObjectID="_1712302787" r:id="rId9"/>
         </w:object>
       </w:r>
     </w:p>
@@ -1944,10 +1944,10 @@
       </w:pPr>
       <w:r>
         <w:object w:dxaOrig="13995" w:dyaOrig="23116" w14:anchorId="01566AEB">
-          <v:shape id="_x0000_i1026" type="#_x0000_t75" style="width:407.7pt;height:672.3pt" o:ole="">
-            <v:imagedata r:id="rId9" o:title=""/>
+          <v:shape id="_x0000_i1026" type="#_x0000_t75" style="width:407.8pt;height:672.75pt" o:ole="">
+            <v:imagedata r:id="rId10" o:title=""/>
           </v:shape>
-          <o:OLEObject Type="Embed" ProgID="Visio.Drawing.15" ShapeID="_x0000_i1026" DrawAspect="Content" ObjectID="_1712123349" r:id="rId10"/>
+          <o:OLEObject Type="Embed" ProgID="Visio.Drawing.15" ShapeID="_x0000_i1026" DrawAspect="Content" ObjectID="_1712302788" r:id="rId11"/>
         </w:object>
       </w:r>
     </w:p>
@@ -1987,10 +1987,10 @@
       </w:pPr>
       <w:r>
         <w:object w:dxaOrig="16207" w:dyaOrig="9420" w14:anchorId="71BDE0C6">
-          <v:shape id="_x0000_i1027" type="#_x0000_t75" style="width:503.05pt;height:292.7pt" o:ole="">
-            <v:imagedata r:id="rId11" o:title=""/>
+          <v:shape id="_x0000_i1027" type="#_x0000_t75" style="width:503.4pt;height:292.6pt" o:ole="">
+            <v:imagedata r:id="rId12" o:title=""/>
           </v:shape>
-          <o:OLEObject Type="Embed" ProgID="Visio.Drawing.15" ShapeID="_x0000_i1027" DrawAspect="Content" ObjectID="_1712123350" r:id="rId12"/>
+          <o:OLEObject Type="Embed" ProgID="Visio.Drawing.15" ShapeID="_x0000_i1027" DrawAspect="Content" ObjectID="_1712302789" r:id="rId13"/>
         </w:object>
       </w:r>
     </w:p>
@@ -2228,7 +2228,7 @@
                     <pic:cNvPicPr/>
                   </pic:nvPicPr>
                   <pic:blipFill rotWithShape="1">
-                    <a:blip r:embed="rId13"/>
+                    <a:blip r:embed="rId14"/>
                     <a:srcRect t="416" r="404"/>
                     <a:stretch/>
                   </pic:blipFill>
@@ -2313,7 +2313,7 @@
                     <pic:cNvPicPr/>
                   </pic:nvPicPr>
                   <pic:blipFill rotWithShape="1">
-                    <a:blip r:embed="rId14"/>
+                    <a:blip r:embed="rId15"/>
                     <a:srcRect r="271" b="402"/>
                     <a:stretch/>
                   </pic:blipFill>
@@ -2396,7 +2396,7 @@
                     <pic:cNvPicPr/>
                   </pic:nvPicPr>
                   <pic:blipFill rotWithShape="1">
-                    <a:blip r:embed="rId15"/>
+                    <a:blip r:embed="rId16"/>
                     <a:srcRect t="139" r="265" b="-1"/>
                     <a:stretch/>
                   </pic:blipFill>
@@ -2444,53 +2444,490 @@
         </w:rPr>
         <w:t>Codebase</w:t>
       </w:r>
-    </w:p>
-    <w:p>
-      <w:pPr>
-        <w:tabs>
-          <w:tab w:val="left" w:pos="1202"/>
-        </w:tabs>
-        <w:jc w:val="both"/>
-        <w:rPr>
-          <w:rFonts w:ascii="Corbel Light" w:hAnsi="Corbel Light" w:cs="Courier New"/>
-          <w:sz w:val="24"/>
-          <w:szCs w:val="24"/>
-        </w:rPr>
-      </w:pPr>
-    </w:p>
-    <w:p>
-      <w:pPr>
-        <w:tabs>
-          <w:tab w:val="left" w:pos="1202"/>
-        </w:tabs>
-        <w:jc w:val="both"/>
-        <w:rPr>
-          <w:rFonts w:ascii="Corbel Light" w:hAnsi="Corbel Light" w:cs="Courier New"/>
-          <w:sz w:val="24"/>
-          <w:szCs w:val="24"/>
-        </w:rPr>
-      </w:pPr>
-      <w:r>
-        <w:rPr>
-          <w:rFonts w:ascii="Corbel Light" w:hAnsi="Corbel Light" w:cs="Courier New"/>
-          <w:sz w:val="24"/>
-          <w:szCs w:val="24"/>
-        </w:rPr>
+      <w:r>
+        <w:rPr>
+          <w:rFonts w:ascii="Corbel Light" w:hAnsi="Corbel Light" w:cs="Courier New"/>
+          <w:sz w:val="24"/>
+          <w:szCs w:val="24"/>
+        </w:rPr>
+        <w:t xml:space="preserve"> (link on the image)</w:t>
+      </w:r>
+    </w:p>
+    <w:p>
+      <w:pPr>
+        <w:tabs>
+          <w:tab w:val="left" w:pos="1202"/>
+        </w:tabs>
+        <w:jc w:val="center"/>
+        <w:rPr>
+          <w:rFonts w:ascii="Corbel Light" w:hAnsi="Corbel Light" w:cs="Courier New"/>
+          <w:sz w:val="24"/>
+          <w:szCs w:val="24"/>
+        </w:rPr>
+      </w:pPr>
+      <w:r>
+        <w:rPr>
+          <w:rFonts w:ascii="Corbel Light" w:hAnsi="Corbel Light" w:cs="Courier New"/>
+          <w:noProof/>
+          <w:sz w:val="24"/>
+          <w:szCs w:val="24"/>
+        </w:rPr>
+        <w:drawing>
+          <wp:inline distT="0" distB="0" distL="0" distR="0" wp14:anchorId="19A642A1" wp14:editId="0BCAABFE">
+            <wp:extent cx="3420093" cy="1923802"/>
+            <wp:effectExtent l="0" t="0" r="0" b="635"/>
+            <wp:docPr id="2" name="Picture 2">
+              <a:hlinkClick xmlns:a="http://schemas.openxmlformats.org/drawingml/2006/main" r:id="rId17"/>
+            </wp:docPr>
+            <wp:cNvGraphicFramePr>
+              <a:graphicFrameLocks xmlns:a="http://schemas.openxmlformats.org/drawingml/2006/main" noChangeAspect="1"/>
+            </wp:cNvGraphicFramePr>
+            <a:graphic xmlns:a="http://schemas.openxmlformats.org/drawingml/2006/main">
+              <a:graphicData uri="http://schemas.openxmlformats.org/drawingml/2006/picture">
+                <pic:pic xmlns:pic="http://schemas.openxmlformats.org/drawingml/2006/picture">
+                  <pic:nvPicPr>
+                    <pic:cNvPr id="2" name="Picture 2">
+                      <a:hlinkClick r:id="rId17"/>
+                    </pic:cNvPr>
+                    <pic:cNvPicPr/>
+                  </pic:nvPicPr>
+                  <pic:blipFill>
+                    <a:blip r:embed="rId18" cstate="print">
+                      <a:extLst>
+                        <a:ext uri="{28A0092B-C50C-407E-A947-70E740481C1C}">
+                          <a14:useLocalDpi xmlns:a14="http://schemas.microsoft.com/office/drawing/2010/main" val="0"/>
+                        </a:ext>
+                      </a:extLst>
+                    </a:blip>
+                    <a:stretch>
+                      <a:fillRect/>
+                    </a:stretch>
+                  </pic:blipFill>
+                  <pic:spPr>
+                    <a:xfrm>
+                      <a:off x="0" y="0"/>
+                      <a:ext cx="3425831" cy="1927030"/>
+                    </a:xfrm>
+                    <a:prstGeom prst="rect">
+                      <a:avLst/>
+                    </a:prstGeom>
+                  </pic:spPr>
+                </pic:pic>
+              </a:graphicData>
+            </a:graphic>
+          </wp:inline>
+        </w:drawing>
+      </w:r>
+    </w:p>
+    <w:p>
+      <w:pPr>
+        <w:tabs>
+          <w:tab w:val="left" w:pos="1202"/>
+        </w:tabs>
+        <w:jc w:val="both"/>
+        <w:rPr>
+          <w:rFonts w:ascii="Corbel Light" w:hAnsi="Corbel Light" w:cs="Courier New"/>
+          <w:sz w:val="24"/>
+          <w:szCs w:val="24"/>
+        </w:rPr>
+      </w:pPr>
+      <w:r>
+        <w:rPr>
+          <w:rFonts w:ascii="Corbel Light" w:hAnsi="Corbel Light" w:cs="Courier New"/>
+          <w:sz w:val="24"/>
+          <w:szCs w:val="24"/>
+        </w:rPr>
+        <w:lastRenderedPageBreak/>
         <w:t>Results</w:t>
       </w:r>
     </w:p>
     <w:p>
       <w:pPr>
-        <w:tabs>
-          <w:tab w:val="left" w:pos="1202"/>
-        </w:tabs>
-        <w:jc w:val="both"/>
-        <w:rPr>
-          <w:rFonts w:ascii="Corbel Light" w:hAnsi="Corbel Light" w:cs="Courier New"/>
-          <w:sz w:val="24"/>
-          <w:szCs w:val="24"/>
-        </w:rPr>
-      </w:pPr>
+        <w:keepNext/>
+        <w:tabs>
+          <w:tab w:val="left" w:pos="1202"/>
+        </w:tabs>
+        <w:jc w:val="both"/>
+      </w:pPr>
+      <w:r>
+        <w:rPr>
+          <w:rFonts w:ascii="Corbel Light" w:hAnsi="Corbel Light" w:cs="Courier New"/>
+          <w:noProof/>
+          <w:sz w:val="24"/>
+          <w:szCs w:val="24"/>
+        </w:rPr>
+        <w:drawing>
+          <wp:inline distT="0" distB="0" distL="0" distR="0" wp14:anchorId="17422E8E" wp14:editId="6100AB37">
+            <wp:extent cx="6000750" cy="5545777"/>
+            <wp:effectExtent l="0" t="0" r="0" b="0"/>
+            <wp:docPr id="9" name="Picture 9"/>
+            <wp:cNvGraphicFramePr>
+              <a:graphicFrameLocks xmlns:a="http://schemas.openxmlformats.org/drawingml/2006/main" noChangeAspect="1"/>
+            </wp:cNvGraphicFramePr>
+            <a:graphic xmlns:a="http://schemas.openxmlformats.org/drawingml/2006/main">
+              <a:graphicData uri="http://schemas.openxmlformats.org/drawingml/2006/picture">
+                <pic:pic xmlns:pic="http://schemas.openxmlformats.org/drawingml/2006/picture">
+                  <pic:nvPicPr>
+                    <pic:cNvPr id="9" name="Picture 9"/>
+                    <pic:cNvPicPr/>
+                  </pic:nvPicPr>
+                  <pic:blipFill rotWithShape="1">
+                    <a:blip r:embed="rId19">
+                      <a:extLst>
+                        <a:ext uri="{28A0092B-C50C-407E-A947-70E740481C1C}">
+                          <a14:useLocalDpi xmlns:a14="http://schemas.microsoft.com/office/drawing/2010/main" val="0"/>
+                        </a:ext>
+                      </a:extLst>
+                    </a:blip>
+                    <a:srcRect l="786" t="421" b="1393"/>
+                    <a:stretch/>
+                  </pic:blipFill>
+                  <pic:spPr bwMode="auto">
+                    <a:xfrm>
+                      <a:off x="0" y="0"/>
+                      <a:ext cx="6001714" cy="5546668"/>
+                    </a:xfrm>
+                    <a:prstGeom prst="rect">
+                      <a:avLst/>
+                    </a:prstGeom>
+                    <a:ln>
+                      <a:noFill/>
+                    </a:ln>
+                    <a:extLst>
+                      <a:ext uri="{53640926-AAD7-44D8-BBD7-CCE9431645EC}">
+                        <a14:shadowObscured xmlns:a14="http://schemas.microsoft.com/office/drawing/2010/main"/>
+                      </a:ext>
+                    </a:extLst>
+                  </pic:spPr>
+                </pic:pic>
+              </a:graphicData>
+            </a:graphic>
+          </wp:inline>
+        </w:drawing>
+      </w:r>
+    </w:p>
+    <w:p>
+      <w:pPr>
+        <w:pStyle w:val="Caption"/>
+        <w:jc w:val="center"/>
+        <w:rPr>
+          <w:rFonts w:ascii="Corbel Light" w:hAnsi="Corbel Light" w:cs="Courier New"/>
+          <w:noProof/>
+          <w:sz w:val="24"/>
+          <w:szCs w:val="24"/>
+        </w:rPr>
+      </w:pPr>
+      <w:r>
+        <w:t xml:space="preserve">Figure </w:t>
+      </w:r>
+      <w:fldSimple w:instr=" SEQ Figure \* ARABIC ">
+        <w:r>
+          <w:rPr>
+            <w:noProof/>
+          </w:rPr>
+          <w:t>1</w:t>
+        </w:r>
+      </w:fldSimple>
+      <w:r>
+        <w:t>. Launch Screen</w:t>
+      </w:r>
+    </w:p>
+    <w:p>
+      <w:pPr>
+        <w:tabs>
+          <w:tab w:val="left" w:pos="1202"/>
+        </w:tabs>
+        <w:jc w:val="both"/>
+        <w:rPr>
+          <w:rFonts w:ascii="Corbel Light" w:hAnsi="Corbel Light" w:cs="Courier New"/>
+          <w:noProof/>
+          <w:sz w:val="24"/>
+          <w:szCs w:val="24"/>
+        </w:rPr>
+      </w:pPr>
+    </w:p>
+    <w:p>
+      <w:pPr>
+        <w:tabs>
+          <w:tab w:val="left" w:pos="1202"/>
+        </w:tabs>
+        <w:jc w:val="both"/>
+        <w:rPr>
+          <w:rFonts w:ascii="Corbel Light" w:hAnsi="Corbel Light" w:cs="Courier New"/>
+          <w:noProof/>
+          <w:sz w:val="24"/>
+          <w:szCs w:val="24"/>
+        </w:rPr>
+      </w:pPr>
+    </w:p>
+    <w:p>
+      <w:pPr>
+        <w:keepNext/>
+        <w:tabs>
+          <w:tab w:val="left" w:pos="1202"/>
+        </w:tabs>
+        <w:jc w:val="both"/>
+      </w:pPr>
+      <w:r>
+        <w:rPr>
+          <w:rFonts w:ascii="Corbel Light" w:hAnsi="Corbel Light" w:cs="Courier New"/>
+          <w:noProof/>
+          <w:sz w:val="24"/>
+          <w:szCs w:val="24"/>
+        </w:rPr>
+        <w:lastRenderedPageBreak/>
+        <w:drawing>
+          <wp:inline distT="0" distB="0" distL="0" distR="0" wp14:anchorId="28FA4E3F" wp14:editId="0FAC5FA7">
+            <wp:extent cx="6024898" cy="5615305"/>
+            <wp:effectExtent l="0" t="0" r="0" b="4445"/>
+            <wp:docPr id="8" name="Picture 8"/>
+            <wp:cNvGraphicFramePr>
+              <a:graphicFrameLocks xmlns:a="http://schemas.openxmlformats.org/drawingml/2006/main" noChangeAspect="1"/>
+            </wp:cNvGraphicFramePr>
+            <a:graphic xmlns:a="http://schemas.openxmlformats.org/drawingml/2006/main">
+              <a:graphicData uri="http://schemas.openxmlformats.org/drawingml/2006/picture">
+                <pic:pic xmlns:pic="http://schemas.openxmlformats.org/drawingml/2006/picture">
+                  <pic:nvPicPr>
+                    <pic:cNvPr id="8" name="Picture 8"/>
+                    <pic:cNvPicPr/>
+                  </pic:nvPicPr>
+                  <pic:blipFill rotWithShape="1">
+                    <a:blip r:embed="rId20">
+                      <a:extLst>
+                        <a:ext uri="{28A0092B-C50C-407E-A947-70E740481C1C}">
+                          <a14:useLocalDpi xmlns:a14="http://schemas.microsoft.com/office/drawing/2010/main" val="0"/>
+                        </a:ext>
+                      </a:extLst>
+                    </a:blip>
+                    <a:srcRect l="392" t="421" b="1"/>
+                    <a:stretch/>
+                  </pic:blipFill>
+                  <pic:spPr bwMode="auto">
+                    <a:xfrm>
+                      <a:off x="0" y="0"/>
+                      <a:ext cx="6025467" cy="5615835"/>
+                    </a:xfrm>
+                    <a:prstGeom prst="rect">
+                      <a:avLst/>
+                    </a:prstGeom>
+                    <a:ln>
+                      <a:noFill/>
+                    </a:ln>
+                    <a:extLst>
+                      <a:ext uri="{53640926-AAD7-44D8-BBD7-CCE9431645EC}">
+                        <a14:shadowObscured xmlns:a14="http://schemas.microsoft.com/office/drawing/2010/main"/>
+                      </a:ext>
+                    </a:extLst>
+                  </pic:spPr>
+                </pic:pic>
+              </a:graphicData>
+            </a:graphic>
+          </wp:inline>
+        </w:drawing>
+      </w:r>
+    </w:p>
+    <w:p>
+      <w:pPr>
+        <w:pStyle w:val="Caption"/>
+        <w:jc w:val="center"/>
+        <w:rPr>
+          <w:rFonts w:ascii="Corbel Light" w:hAnsi="Corbel Light" w:cs="Courier New"/>
+          <w:noProof/>
+          <w:sz w:val="24"/>
+          <w:szCs w:val="24"/>
+        </w:rPr>
+      </w:pPr>
+      <w:r>
+        <w:t xml:space="preserve">Figure </w:t>
+      </w:r>
+      <w:fldSimple w:instr=" SEQ Figure \* ARABIC ">
+        <w:r>
+          <w:rPr>
+            <w:noProof/>
+          </w:rPr>
+          <w:t>2</w:t>
+        </w:r>
+      </w:fldSimple>
+      <w:r>
+        <w:t>. Push and Enqueue</w:t>
+      </w:r>
+    </w:p>
+    <w:p>
+      <w:pPr>
+        <w:tabs>
+          <w:tab w:val="left" w:pos="1202"/>
+        </w:tabs>
+        <w:jc w:val="both"/>
+        <w:rPr>
+          <w:rFonts w:ascii="Corbel Light" w:hAnsi="Corbel Light" w:cs="Courier New"/>
+          <w:noProof/>
+          <w:sz w:val="24"/>
+          <w:szCs w:val="24"/>
+        </w:rPr>
+      </w:pPr>
+    </w:p>
+    <w:p>
+      <w:pPr>
+        <w:tabs>
+          <w:tab w:val="left" w:pos="1202"/>
+        </w:tabs>
+        <w:jc w:val="both"/>
+        <w:rPr>
+          <w:rFonts w:ascii="Corbel Light" w:hAnsi="Corbel Light" w:cs="Courier New"/>
+          <w:sz w:val="24"/>
+          <w:szCs w:val="24"/>
+        </w:rPr>
+      </w:pPr>
+    </w:p>
+    <w:p>
+      <w:pPr>
+        <w:keepNext/>
+        <w:tabs>
+          <w:tab w:val="left" w:pos="1202"/>
+        </w:tabs>
+        <w:jc w:val="both"/>
+      </w:pPr>
+      <w:r>
+        <w:rPr>
+          <w:rFonts w:ascii="Corbel Light" w:hAnsi="Corbel Light" w:cs="Courier New"/>
+          <w:noProof/>
+          <w:sz w:val="24"/>
+          <w:szCs w:val="24"/>
+        </w:rPr>
+        <w:lastRenderedPageBreak/>
+        <w:drawing>
+          <wp:inline distT="0" distB="0" distL="0" distR="0" wp14:anchorId="58F0BA54" wp14:editId="262903A1">
+            <wp:extent cx="6008914" cy="5603240"/>
+            <wp:effectExtent l="0" t="0" r="0" b="0"/>
+            <wp:docPr id="3" name="Picture 3"/>
+            <wp:cNvGraphicFramePr>
+              <a:graphicFrameLocks xmlns:a="http://schemas.openxmlformats.org/drawingml/2006/main" noChangeAspect="1"/>
+            </wp:cNvGraphicFramePr>
+            <a:graphic xmlns:a="http://schemas.openxmlformats.org/drawingml/2006/main">
+              <a:graphicData uri="http://schemas.openxmlformats.org/drawingml/2006/picture">
+                <pic:pic xmlns:pic="http://schemas.openxmlformats.org/drawingml/2006/picture">
+                  <pic:nvPicPr>
+                    <pic:cNvPr id="3" name="Picture 3"/>
+                    <pic:cNvPicPr/>
+                  </pic:nvPicPr>
+                  <pic:blipFill rotWithShape="1">
+                    <a:blip r:embed="rId21">
+                      <a:extLst>
+                        <a:ext uri="{28A0092B-C50C-407E-A947-70E740481C1C}">
+                          <a14:useLocalDpi xmlns:a14="http://schemas.microsoft.com/office/drawing/2010/main" val="0"/>
+                        </a:ext>
+                      </a:extLst>
+                    </a:blip>
+                    <a:srcRect t="632" r="654"/>
+                    <a:stretch/>
+                  </pic:blipFill>
+                  <pic:spPr bwMode="auto">
+                    <a:xfrm>
+                      <a:off x="0" y="0"/>
+                      <a:ext cx="6009686" cy="5603960"/>
+                    </a:xfrm>
+                    <a:prstGeom prst="rect">
+                      <a:avLst/>
+                    </a:prstGeom>
+                    <a:ln>
+                      <a:noFill/>
+                    </a:ln>
+                    <a:extLst>
+                      <a:ext uri="{53640926-AAD7-44D8-BBD7-CCE9431645EC}">
+                        <a14:shadowObscured xmlns:a14="http://schemas.microsoft.com/office/drawing/2010/main"/>
+                      </a:ext>
+                    </a:extLst>
+                  </pic:spPr>
+                </pic:pic>
+              </a:graphicData>
+            </a:graphic>
+          </wp:inline>
+        </w:drawing>
+      </w:r>
+    </w:p>
+    <w:p>
+      <w:pPr>
+        <w:pStyle w:val="Caption"/>
+        <w:jc w:val="center"/>
+      </w:pPr>
+      <w:r>
+        <w:t xml:space="preserve">Figure </w:t>
+      </w:r>
+      <w:fldSimple w:instr=" SEQ Figure \* ARABIC ">
+        <w:r>
+          <w:rPr>
+            <w:noProof/>
+          </w:rPr>
+          <w:t>3</w:t>
+        </w:r>
+      </w:fldSimple>
+      <w:r>
+        <w:t>. Pop and Dequeue</w:t>
+      </w:r>
+    </w:p>
+    <w:p/>
+    <w:p>
+      <w:pPr>
+        <w:tabs>
+          <w:tab w:val="left" w:pos="1202"/>
+        </w:tabs>
+        <w:jc w:val="both"/>
+        <w:rPr>
+          <w:rFonts w:ascii="Corbel Light" w:hAnsi="Corbel Light" w:cs="Courier New"/>
+          <w:sz w:val="24"/>
+          <w:szCs w:val="24"/>
+        </w:rPr>
+      </w:pPr>
+      <w:r>
+        <w:rPr>
+          <w:rFonts w:ascii="Corbel Light" w:hAnsi="Corbel Light" w:cs="Courier New"/>
+          <w:sz w:val="24"/>
+          <w:szCs w:val="24"/>
+        </w:rPr>
+        <w:t>The program runs well, I’m satisfied with the results</w:t>
+      </w:r>
+      <w:r>
+        <w:rPr>
+          <w:rFonts w:ascii="Corbel Light" w:hAnsi="Corbel Light" w:cs="Courier New"/>
+          <w:sz w:val="24"/>
+          <w:szCs w:val="24"/>
+        </w:rPr>
+        <w:t xml:space="preserve">. </w:t>
+      </w:r>
+      <w:r>
+        <w:rPr>
+          <w:rFonts w:ascii="Corbel Light" w:hAnsi="Corbel Light" w:cs="Courier New"/>
+          <w:sz w:val="24"/>
+          <w:szCs w:val="24"/>
+        </w:rPr>
+        <w:t xml:space="preserve">Stacks and Queues have </w:t>
+      </w:r>
+      <w:r>
+        <w:rPr>
+          <w:rFonts w:ascii="Corbel Light" w:hAnsi="Corbel Light" w:cs="Courier New"/>
+          <w:sz w:val="24"/>
+          <w:szCs w:val="24"/>
+        </w:rPr>
+        <w:t xml:space="preserve">a lot of applications in Computer Science and engineering, one of the </w:t>
+      </w:r>
+      <w:proofErr w:type="gramStart"/>
+      <w:r>
+        <w:rPr>
+          <w:rFonts w:ascii="Corbel Light" w:hAnsi="Corbel Light" w:cs="Courier New"/>
+          <w:sz w:val="24"/>
+          <w:szCs w:val="24"/>
+        </w:rPr>
+        <w:t>application</w:t>
+      </w:r>
+      <w:proofErr w:type="gramEnd"/>
+      <w:r>
+        <w:rPr>
+          <w:rFonts w:ascii="Corbel Light" w:hAnsi="Corbel Light" w:cs="Courier New"/>
+          <w:sz w:val="24"/>
+          <w:szCs w:val="24"/>
+        </w:rPr>
+        <w:t xml:space="preserve"> in which I can think is the development of a food ordering system, a Queue (cola) is well suited for that case cause the first placed orders have to be the first ones to be served. </w:t>
+      </w:r>
     </w:p>
     <w:sectPr>
       <w:pgSz w:w="12240" w:h="15840"/>
@@ -3743,6 +4180,25 @@
       <w:shd w:val="clear" w:color="auto" w:fill="E1DFDD"/>
     </w:rPr>
   </w:style>
+  <w:style w:type="paragraph" w:styleId="Caption">
+    <w:name w:val="caption"/>
+    <w:basedOn w:val="Normal"/>
+    <w:next w:val="Normal"/>
+    <w:uiPriority w:val="35"/>
+    <w:unhideWhenUsed/>
+    <w:qFormat/>
+    <w:rsid w:val="00B53F9E"/>
+    <w:pPr>
+      <w:spacing w:after="200" w:line="240" w:lineRule="auto"/>
+    </w:pPr>
+    <w:rPr>
+      <w:i/>
+      <w:iCs/>
+      <w:color w:val="44546A" w:themeColor="text2"/>
+      <w:sz w:val="18"/>
+      <w:szCs w:val="18"/>
+    </w:rPr>
+  </w:style>
 </w:styles>
 </file>
 
@@ -4039,4 +4495,16 @@
     </a:ext>
   </a:extLst>
 </a:theme>
+</file>
+
+<file path=customXml/item1.xml><?xml version="1.0" encoding="utf-8"?>
+<b:Sources xmlns:b="http://schemas.openxmlformats.org/officeDocument/2006/bibliography" xmlns="http://schemas.openxmlformats.org/officeDocument/2006/bibliography" SelectedStyle="\APASixthEditionOfficeOnline.xsl" StyleName="APA" Version="6"/>
+</file>
+
+<file path=customXml/itemProps1.xml><?xml version="1.0" encoding="utf-8"?>
+<ds:datastoreItem xmlns:ds="http://schemas.openxmlformats.org/officeDocument/2006/customXml" ds:itemID="{074FB8AB-80F1-433D-9960-26EBC5033A6C}">
+  <ds:schemaRefs>
+    <ds:schemaRef ds:uri="http://schemas.openxmlformats.org/officeDocument/2006/bibliography"/>
+  </ds:schemaRefs>
+</ds:datastoreItem>
 </file>
</xml_diff>